<commit_message>
worked on AT comments
got partway through methods. Marked in word document where I stopped. #110
</commit_message>
<xml_diff>
--- a/manuscript/coauthor_review/2020_7/climate_sensitivity_draft_7_14_AT.docx
+++ b/manuscript/coauthor_review/2020_7/climate_sensitivity_draft_7_14_AT.docx
@@ -787,6 +787,7 @@
       </w:pPr>
       <w:bookmarkStart w:id="1" w:name="introduction"/>
       <w:r>
+        <w:lastRenderedPageBreak/>
         <w:t>Introduction</w:t>
       </w:r>
       <w:bookmarkEnd w:id="1"/>
@@ -854,7 +855,11 @@
         <w:t>REFS–KAT</w:t>
       </w:r>
       <w:r>
-        <w:t>). Subcanopy trees tend to fare better specifically due to the benefits of a buffered environment [@pretzsch_drought_2018]. Third, large trees tend to have larger root systems, which potentially counteracts some of the biophysical challenges they face by allowing greater access to water; however, it appears that this effect is usually insufficient to offset the costs of height and/or crown exposure. Finally, tree size-related responses to drought can be modified by species’ traits and their distribution across size classes [@meakem_role_2018; @liu_hydraulic_2019]. Understanding the mechanisms driving the greater relative growth reductions of larger trees during drought will require sorting out the interactive effects of height, canopy position, root water access, and species’ traits.</w:t>
+        <w:t xml:space="preserve">). Subcanopy trees tend to fare better specifically due to the benefits of a buffered environment [@pretzsch_drought_2018]. Third, large trees tend to have larger root systems, which potentially counteracts some of the biophysical challenges they face by allowing greater </w:t>
+      </w:r>
+      <w:r>
+        <w:lastRenderedPageBreak/>
+        <w:t>access to water; however, it appears that this effect is usually insufficient to offset the costs of height and/or crown exposure. Finally, tree size-related responses to drought can be modified by species’ traits and their distribution across size classes [@meakem_role_2018; @liu_hydraulic_2019]. Understanding the mechanisms driving the greater relative growth reductions of larger trees during drought will require sorting out the interactive effects of height, canopy position, root water access, and species’ traits.</w:t>
       </w:r>
     </w:p>
     <w:p>
@@ -1127,7 +1132,11 @@
         <w:pStyle w:val="BodyText"/>
       </w:pPr>
       <w:r>
-        <w:t>Here, we examine how tree height, microenvironment characteristics, and species’ traits collectively shape drought responses. We test a series of hypotheses and associated specific predictions (Table 1) based on the combination of tree-ring records from three droughts (1966, 1977, 1999), species functional and hydraulic trait measurements, and census data from a large forest dynamics plot in Virginia, USA (Table 2). First, we focus on the role of tree height and its interaction with microenvironment. We test hypotheses designed to disentangle the relative importance of tree height; crown exposure; and soil water availability, which should be greater for larger trees in dry but not in perpetually wet microsites. Second, we focus on the role of species’ functional and hydraulic traits, testing the hypothesis that species’ traits-–particularly leaf hydraulic traits-–</w:t>
+        <w:t xml:space="preserve">Here, we examine how tree height, microenvironment characteristics, and species’ traits collectively shape drought responses. We test a series of hypotheses and associated specific predictions (Table 1) based on the combination of tree-ring records from three droughts (1966, 1977, 1999), species functional and hydraulic trait measurements, and census data from a large forest dynamics plot in Virginia, USA (Table 2). First, we focus on the role of tree height and its interaction with microenvironment. We test hypotheses designed to disentangle the relative importance of tree height; crown exposure; and soil water availability, which should be greater for larger trees in dry but not in perpetually wet microsites. Second, we focus on the role of species’ functional and hydraulic traits, testing </w:t>
+      </w:r>
+      <w:r>
+        <w:lastRenderedPageBreak/>
+        <w:t>the hypothesis that species’ traits-–particularly leaf hydraulic traits-–</w:t>
       </w:r>
       <w:commentRangeStart w:id="10"/>
       <w:r>
@@ -1492,11 +1501,37 @@
       <w:pPr>
         <w:pStyle w:val="BodyText"/>
       </w:pPr>
+      <w:commentRangeStart w:id="26"/>
       <w:r>
         <w:rPr>
           <w:i/>
-        </w:rPr>
-        <w:t>Data collection and preparation</w:t>
+          <w:highlight w:val="yellow"/>
+          <w:rPrChange w:id="27" w:author="Teixeira, Kristina A." w:date="2020-07-19T09:30:00Z">
+            <w:rPr>
+              <w:i/>
+            </w:rPr>
+          </w:rPrChange>
+        </w:rPr>
+        <w:t xml:space="preserve">Data </w:t>
+      </w:r>
+      <w:commentRangeEnd w:id="26"/>
+      <w:r>
+        <w:rPr>
+          <w:rStyle w:val="CommentReference"/>
+        </w:rPr>
+        <w:commentReference w:id="26"/>
+      </w:r>
+      <w:r>
+        <w:rPr>
+          <w:i/>
+          <w:highlight w:val="yellow"/>
+          <w:rPrChange w:id="28" w:author="Teixeira, Kristina A." w:date="2020-07-19T09:30:00Z">
+            <w:rPr>
+              <w:i/>
+            </w:rPr>
+          </w:rPrChange>
+        </w:rPr>
+        <w:t>collection and preparation</w:t>
       </w:r>
     </w:p>
     <w:p>
@@ -1515,7 +1550,11 @@
         </m:r>
       </m:oMath>
       <w:r>
-        <w:t xml:space="preserve"> 1cm diameter at breast height (DBH) were mapped, tagged, measured at DBH, and identified to species [@condit_tropical_1998]. From this census data, we used measurements of DBH from 2008 to calculate historical DBH and data for all stems </w:t>
+        <w:t xml:space="preserve"> 1cm diameter at breast height (DBH) </w:t>
+      </w:r>
+      <w:r>
+        <w:lastRenderedPageBreak/>
+        <w:t xml:space="preserve">were mapped, tagged, measured at DBH, and identified to species [@condit_tropical_1998]. From this census data, we used measurements of DBH from 2008 to calculate historical DBH and data for all stems </w:t>
       </w:r>
       <m:oMath>
         <m:r>
@@ -1628,17 +1667,17 @@
       <w:r>
         <w:t xml:space="preserve"> 10 cm DBH [@bourg_initial_2013]. </w:t>
       </w:r>
-      <w:ins w:id="26" w:author="Alan Tepley" w:date="2020-07-16T13:17:00Z">
+      <w:ins w:id="29" w:author="Alan Tepley" w:date="2020-07-16T13:17:00Z">
         <w:r>
           <w:t xml:space="preserve">Annual tree mortality censuses were initiated in 2015, and </w:t>
         </w:r>
       </w:ins>
-      <w:del w:id="27" w:author="Alan Tepley" w:date="2020-07-16T13:17:00Z">
+      <w:del w:id="30" w:author="Alan Tepley" w:date="2020-07-16T13:17:00Z">
         <w:r>
           <w:delText>I</w:delText>
         </w:r>
       </w:del>
-      <w:ins w:id="28" w:author="Alan Tepley" w:date="2020-07-16T13:17:00Z">
+      <w:ins w:id="31" w:author="Alan Tepley" w:date="2020-07-16T13:17:00Z">
         <w:r>
           <w:t>i</w:t>
         </w:r>
@@ -1646,40 +1685,40 @@
       <w:r>
         <w:t xml:space="preserve">n 2016-2017, cores were collected from all trees found </w:t>
       </w:r>
-      <w:ins w:id="29" w:author="Alan Tepley" w:date="2020-07-16T13:15:00Z">
+      <w:ins w:id="32" w:author="Alan Tepley" w:date="2020-07-16T13:15:00Z">
         <w:r>
           <w:t xml:space="preserve">to have died </w:t>
         </w:r>
-        <w:commentRangeStart w:id="30"/>
+        <w:commentRangeStart w:id="33"/>
         <w:r>
           <w:t>since the previous</w:t>
         </w:r>
       </w:ins>
-      <w:commentRangeEnd w:id="30"/>
-      <w:ins w:id="31" w:author="Alan Tepley" w:date="2020-07-16T13:16:00Z">
+      <w:commentRangeEnd w:id="33"/>
+      <w:ins w:id="34" w:author="Alan Tepley" w:date="2020-07-16T13:16:00Z">
         <w:r>
           <w:rPr>
             <w:rStyle w:val="CommentReference"/>
           </w:rPr>
-          <w:commentReference w:id="30"/>
+          <w:commentReference w:id="33"/>
         </w:r>
       </w:ins>
-      <w:ins w:id="32" w:author="Alan Tepley" w:date="2020-07-16T13:15:00Z">
+      <w:ins w:id="35" w:author="Alan Tepley" w:date="2020-07-16T13:15:00Z">
         <w:r>
           <w:t xml:space="preserve"> </w:t>
         </w:r>
       </w:ins>
-      <w:ins w:id="33" w:author="Alan Tepley" w:date="2020-07-16T13:18:00Z">
+      <w:ins w:id="36" w:author="Alan Tepley" w:date="2020-07-16T13:18:00Z">
         <w:r>
           <w:t xml:space="preserve">year’s </w:t>
         </w:r>
       </w:ins>
-      <w:del w:id="34" w:author="Alan Tepley" w:date="2020-07-16T13:15:00Z">
+      <w:del w:id="37" w:author="Alan Tepley" w:date="2020-07-16T13:15:00Z">
         <w:r>
           <w:delText xml:space="preserve">dead during </w:delText>
         </w:r>
       </w:del>
-      <w:del w:id="35" w:author="Alan Tepley" w:date="2020-07-16T13:18:00Z">
+      <w:del w:id="38" w:author="Alan Tepley" w:date="2020-07-16T13:18:00Z">
         <w:r>
           <w:delText xml:space="preserve">annual mortality </w:delText>
         </w:r>
@@ -1687,7 +1726,7 @@
       <w:r>
         <w:t>census</w:t>
       </w:r>
-      <w:del w:id="36" w:author="Alan Tepley" w:date="2020-07-16T13:15:00Z">
+      <w:del w:id="39" w:author="Alan Tepley" w:date="2020-07-16T13:15:00Z">
         <w:r>
           <w:delText>es</w:delText>
         </w:r>
@@ -1847,7 +1886,7 @@
                   </m:r>
                 </m:e>
               </m:nary>
-              <w:commentRangeStart w:id="37"/>
+              <w:commentRangeStart w:id="40"/>
               <m:sSub>
                 <m:sSubPr>
                   <m:ctrlPr>
@@ -1873,7 +1912,7 @@
                   </m:r>
                 </m:sub>
               </m:sSub>
-              <w:commentRangeEnd w:id="37"/>
+              <w:commentRangeEnd w:id="40"/>
               <m:r>
                 <m:rPr>
                   <m:sty m:val="p"/>
@@ -1881,7 +1920,7 @@
                 <w:rPr>
                   <w:rStyle w:val="CommentReference"/>
                 </w:rPr>
-                <w:commentReference w:id="37"/>
+                <w:commentReference w:id="40"/>
               </m:r>
               <m:r>
                 <w:rPr>
@@ -2118,24 +2157,28 @@
       <w:r>
         <w:t xml:space="preserve">) were measured by several researchers for a variety of purposes between 2012 </w:t>
       </w:r>
-      <w:ins w:id="38" w:author="Alan Tepley" w:date="2020-07-16T13:20:00Z">
+      <w:ins w:id="41" w:author="Alan Tepley" w:date="2020-07-16T13:20:00Z">
         <w:r>
           <w:rPr>
             <w:highlight w:val="yellow"/>
-            <w:rPrChange w:id="39" w:author="Alan Tepley" w:date="2020-07-16T15:39:00Z">
+            <w:rPrChange w:id="42" w:author="Alan Tepley" w:date="2020-07-16T15:39:00Z">
               <w:rPr/>
             </w:rPrChange>
           </w:rPr>
           <w:t>and</w:t>
         </w:r>
       </w:ins>
-      <w:del w:id="40" w:author="Alan Tepley" w:date="2020-07-16T13:20:00Z">
+      <w:del w:id="43" w:author="Alan Tepley" w:date="2020-07-16T13:20:00Z">
         <w:r>
           <w:delText>to</w:delText>
         </w:r>
       </w:del>
       <w:r>
-        <w:t xml:space="preserve"> 2019 (n=1,518 trees). Measurement methods included direct measurements using a collapsible measurement rod on small trees [@neon_national_2018] or a tape measure on recently fallen trees (this study); geometric calculations using clinometer and tape measure [@stovall_assessing_2018] or digital rangefinders [@andersonteixeira_size-related_2015; @neon_national_2018]; and ground-based LiDAR [@stovall_terrestrial_2018]. Rangefinders used either the tangent method (Impulse 200LR, TruPulse 360R) or the sine method (Nikon ForestryPro) for calculating heights. Both methods are associated with some error [@larjavaara_measuring_2013], but in this instance there was no clear advantage of one or the other. Measurements from the National Ecological Observatory Network (NEON) were collected near the ForestGEO plot following standard NEON protocol, whereby vegetation of short stature was measured with a collapsible measurement rod, and taller trees with a rangefinder [@neon_national_2018]. Species-specific height allometries were developed (Table S2) using logarithmic regression (</w:t>
+        <w:t xml:space="preserve"> 2019 (n=1,518 trees). Measurement methods included direct measurements using a collapsible measurement rod on small trees [@neon_national_2018] or a tape measure on recently fallen trees (this study); geometric calculations using clinometer and tape measure [@stovall_assessing_2018] or digital rangefinders [@andersonteixeira_size-related_2015; @neon_national_2018]; and ground-based LiDAR [@stovall_terrestrial_2018]. Rangefinders used either the tangent method (Impulse 200LR, TruPulse 360R) or the sine method (Nikon ForestryPro) for calculating heights. Both methods are associated with some error [@larjavaara_measuring_2013], but in this instance there was no clear advantage of one or the other. Measurements from the National Ecological Observatory Network (NEON) were collected near the ForestGEO plot following standard NEON protocol, whereby vegetation of short stature was measured with a collapsible measurement rod, and taller trees with a rangefinder [@neon_national_2018]. </w:t>
+      </w:r>
+      <w:r>
+        <w:lastRenderedPageBreak/>
+        <w:t>Species-specific height allometries were developed (Table S2) using logarithmic regression (</w:t>
       </w:r>
       <m:oMath>
         <m:r>
@@ -2304,16 +2347,16 @@
       <w:r>
         <w:t xml:space="preserve">). We sampled small sun-exposed </w:t>
       </w:r>
-      <w:commentRangeStart w:id="41"/>
+      <w:commentRangeStart w:id="44"/>
       <w:r>
         <w:t xml:space="preserve">branches </w:t>
       </w:r>
-      <w:commentRangeEnd w:id="41"/>
+      <w:commentRangeEnd w:id="44"/>
       <w:r>
         <w:rPr>
           <w:rStyle w:val="CommentReference"/>
         </w:rPr>
-        <w:commentReference w:id="41"/>
+        <w:commentReference w:id="44"/>
       </w:r>
       <w:r>
         <w:t>up to eight meters above ground from three individuals of each species in and around the ForestGEO plot. Sampled branches were re-cut under water at least two nodes above the original cut and re-hydrated overnight in covered buckets under opaque plastic bags before measurements were taken. Rehydrated leaves taken towards the apical end of the branch (n=3 per individual: small, medium, and large) were scanned, weighed, dried at 60</w:t>
@@ -2571,6 +2614,7 @@
         <w:pStyle w:val="BodyText"/>
       </w:pPr>
       <w:r>
+        <w:lastRenderedPageBreak/>
         <w:t>To characterize how environmental conditions vary with height, data were obtained from the NEON tower located &lt;1km from the study area via the neonUtilities package [@R-neonUtilities]. We used wind speed, relative humidity, and air temperature data, all measured over a vertical profile spanning heights from 7.2 m to above the top of the tree canopy (31.0 or 51.8m, depending on censor), for the years 2016-2018 [@neon_national_2018]. After filtering for missing and outlier values, we determined the daily minima and maxima, which we then aggregated at the monthly scale.</w:t>
       </w:r>
     </w:p>
@@ -2614,7 +2658,7 @@
       <w:r>
         <w:t xml:space="preserve">) during </w:t>
       </w:r>
-      <w:ins w:id="42" w:author="Alan Tepley" w:date="2020-07-17T11:43:00Z">
+      <w:ins w:id="45" w:author="Alan Tepley" w:date="2020-07-17T11:43:00Z">
         <w:r>
           <w:t xml:space="preserve">the </w:t>
         </w:r>
@@ -2622,7 +2666,7 @@
       <w:r>
         <w:t xml:space="preserve">drought </w:t>
       </w:r>
-      <w:ins w:id="43" w:author="Alan Tepley" w:date="2020-07-17T11:43:00Z">
+      <w:ins w:id="46" w:author="Alan Tepley" w:date="2020-07-17T11:43:00Z">
         <w:r>
           <w:t xml:space="preserve">year </w:t>
         </w:r>
@@ -2663,17 +2707,14 @@
       <w:r>
         <w:t xml:space="preserve"> metric could be biased by directional pre-drought growth trends, we also tried an intervention time series analysis (ARIMA, [@R-forecast]) that predicted mean drought-year growth based on trends over the </w:t>
       </w:r>
-      <w:del w:id="44" w:author="Alan Tepley" w:date="2020-07-17T11:44:00Z">
+      <w:del w:id="47" w:author="Alan Tepley" w:date="2020-07-17T11:44:00Z">
         <w:r>
           <w:delText xml:space="preserve">past </w:delText>
         </w:r>
       </w:del>
-      <w:ins w:id="45" w:author="Alan Tepley" w:date="2020-07-17T11:44:00Z">
+      <w:ins w:id="48" w:author="Alan Tepley" w:date="2020-07-17T11:44:00Z">
         <w:r>
-          <w:t>preceding</w:t>
-        </w:r>
-        <w:r>
-          <w:t xml:space="preserve"> </w:t>
+          <w:t xml:space="preserve">preceding </w:t>
         </w:r>
       </w:ins>
       <w:r>
@@ -2757,16 +2798,16 @@
       <w:r>
         <w:t xml:space="preserve"> tended to produce more </w:t>
       </w:r>
-      <w:commentRangeStart w:id="46"/>
+      <w:commentRangeStart w:id="49"/>
       <w:r>
         <w:t>reasonable</w:t>
       </w:r>
-      <w:commentRangeEnd w:id="46"/>
+      <w:commentRangeEnd w:id="49"/>
       <w:r>
         <w:rPr>
           <w:rStyle w:val="CommentReference"/>
         </w:rPr>
-        <w:commentReference w:id="46"/>
+        <w:commentReference w:id="49"/>
       </w:r>
       <w:r>
         <w:t xml:space="preserve"> estimates than </w:t>
@@ -2924,16 +2965,16 @@
       <w:r>
         <w:t xml:space="preserve"> is a more </w:t>
       </w:r>
-      <w:commentRangeStart w:id="47"/>
+      <w:commentRangeStart w:id="50"/>
       <w:r>
         <w:t>important</w:t>
       </w:r>
-      <w:commentRangeEnd w:id="47"/>
+      <w:commentRangeEnd w:id="50"/>
       <w:r>
         <w:rPr>
           <w:rStyle w:val="CommentReference"/>
         </w:rPr>
-        <w:commentReference w:id="47"/>
+        <w:commentReference w:id="50"/>
       </w:r>
       <w:r>
         <w:t xml:space="preserve"> drought response metric for angiosperms.</w:t>
@@ -2957,14 +2998,14 @@
       <w:r>
         <w:t xml:space="preserve"> </w:t>
       </w:r>
-      <w:del w:id="48" w:author="Alan Tepley" w:date="2020-07-17T11:49:00Z">
+      <w:del w:id="51" w:author="Alan Tepley" w:date="2020-07-17T11:49:00Z">
         <w:r>
           <w:delText xml:space="preserve">(or </w:delText>
         </w:r>
       </w:del>
       <m:oMath>
         <m:r>
-          <w:del w:id="49" w:author="Alan Tepley" w:date="2020-07-17T11:49:00Z">
+          <w:del w:id="52" w:author="Alan Tepley" w:date="2020-07-17T11:49:00Z">
             <w:rPr>
               <w:rFonts w:ascii="Cambria Math" w:hAnsi="Cambria Math"/>
             </w:rPr>
@@ -2974,7 +3015,7 @@
         <m:sSub>
           <m:sSubPr>
             <m:ctrlPr>
-              <w:del w:id="50" w:author="Alan Tepley" w:date="2020-07-17T11:49:00Z">
+              <w:del w:id="53" w:author="Alan Tepley" w:date="2020-07-17T11:49:00Z">
                 <w:rPr>
                   <w:rFonts w:ascii="Cambria Math" w:hAnsi="Cambria Math"/>
                 </w:rPr>
@@ -2983,7 +3024,7 @@
           </m:sSubPr>
           <m:e>
             <m:r>
-              <w:del w:id="51" w:author="Alan Tepley" w:date="2020-07-17T11:49:00Z">
+              <w:del w:id="54" w:author="Alan Tepley" w:date="2020-07-17T11:49:00Z">
                 <w:rPr>
                   <w:rFonts w:ascii="Cambria Math" w:hAnsi="Cambria Math"/>
                 </w:rPr>
@@ -2993,7 +3034,7 @@
           </m:e>
           <m:sub>
             <m:r>
-              <w:del w:id="52" w:author="Alan Tepley" w:date="2020-07-17T11:49:00Z">
+              <w:del w:id="55" w:author="Alan Tepley" w:date="2020-07-17T11:49:00Z">
                 <w:rPr>
                   <w:rFonts w:ascii="Cambria Math" w:hAnsi="Cambria Math"/>
                 </w:rPr>
@@ -3003,7 +3044,7 @@
           </m:sub>
         </m:sSub>
       </m:oMath>
-      <w:del w:id="53" w:author="Alan Tepley" w:date="2020-07-17T11:49:00Z">
+      <w:del w:id="56" w:author="Alan Tepley" w:date="2020-07-17T11:49:00Z">
         <w:r>
           <w:delText xml:space="preserve">) </w:delText>
         </w:r>
@@ -3011,14 +3052,14 @@
       <w:r>
         <w:t>as the response variable</w:t>
       </w:r>
-      <w:ins w:id="54" w:author="Alan Tepley" w:date="2020-07-17T11:49:00Z">
+      <w:ins w:id="57" w:author="Alan Tepley" w:date="2020-07-17T11:49:00Z">
         <w:r>
           <w:t xml:space="preserve"> and then repeated using </w:t>
         </w:r>
       </w:ins>
       <m:oMath>
         <m:r>
-          <w:ins w:id="55" w:author="Alan Tepley" w:date="2020-07-17T11:49:00Z">
+          <w:ins w:id="58" w:author="Alan Tepley" w:date="2020-07-17T11:49:00Z">
             <w:rPr>
               <w:rFonts w:ascii="Cambria Math" w:hAnsi="Cambria Math"/>
             </w:rPr>
@@ -3028,7 +3069,7 @@
         <m:sSub>
           <m:sSubPr>
             <m:ctrlPr>
-              <w:ins w:id="56" w:author="Alan Tepley" w:date="2020-07-17T11:49:00Z">
+              <w:ins w:id="59" w:author="Alan Tepley" w:date="2020-07-17T11:49:00Z">
                 <w:rPr>
                   <w:rFonts w:ascii="Cambria Math" w:hAnsi="Cambria Math"/>
                 </w:rPr>
@@ -3037,7 +3078,7 @@
           </m:sSubPr>
           <m:e>
             <m:r>
-              <w:ins w:id="57" w:author="Alan Tepley" w:date="2020-07-17T11:49:00Z">
+              <w:ins w:id="60" w:author="Alan Tepley" w:date="2020-07-17T11:49:00Z">
                 <w:rPr>
                   <w:rFonts w:ascii="Cambria Math" w:hAnsi="Cambria Math"/>
                 </w:rPr>
@@ -3047,7 +3088,7 @@
           </m:e>
           <m:sub>
             <m:r>
-              <w:ins w:id="58" w:author="Alan Tepley" w:date="2020-07-17T11:49:00Z">
+              <w:ins w:id="61" w:author="Alan Tepley" w:date="2020-07-17T11:49:00Z">
                 <w:rPr>
                   <w:rFonts w:ascii="Cambria Math" w:hAnsi="Cambria Math"/>
                 </w:rPr>
@@ -3057,7 +3098,7 @@
           </m:sub>
         </m:sSub>
       </m:oMath>
-      <w:ins w:id="59" w:author="Alan Tepley" w:date="2020-07-17T11:49:00Z">
+      <w:ins w:id="62" w:author="Alan Tepley" w:date="2020-07-17T11:49:00Z">
         <w:r>
           <w:rPr>
             <w:rFonts w:eastAsiaTheme="minorEastAsia"/>
@@ -3065,7 +3106,7 @@
           <w:t xml:space="preserve"> as the response variable</w:t>
         </w:r>
       </w:ins>
-      <w:ins w:id="60" w:author="Alan Tepley" w:date="2020-07-17T11:50:00Z">
+      <w:ins w:id="63" w:author="Alan Tepley" w:date="2020-07-17T11:50:00Z">
         <w:r>
           <w:rPr>
             <w:rFonts w:eastAsiaTheme="minorEastAsia"/>
@@ -3094,15 +3135,15 @@
       <w:r>
         <w:t xml:space="preserve">], </w:t>
       </w:r>
-      <w:del w:id="61" w:author="Alan Tepley" w:date="2020-07-17T11:52:00Z">
+      <w:del w:id="64" w:author="Alan Tepley" w:date="2020-07-17T11:52:00Z">
         <w:r>
           <w:delText xml:space="preserve">with </w:delText>
         </w:r>
-        <w:commentRangeStart w:id="62"/>
+        <w:commentRangeStart w:id="65"/>
       </w:del>
       <m:oMath>
         <m:r>
-          <w:del w:id="63" w:author="Alan Tepley" w:date="2020-07-17T11:52:00Z">
+          <w:del w:id="66" w:author="Alan Tepley" w:date="2020-07-17T11:52:00Z">
             <w:rPr>
               <w:rFonts w:ascii="Cambria Math" w:hAnsi="Cambria Math"/>
             </w:rPr>
@@ -3110,14 +3151,14 @@
           </w:del>
         </m:r>
       </m:oMath>
-      <w:del w:id="64" w:author="Alan Tepley" w:date="2020-07-17T11:52:00Z">
+      <w:del w:id="67" w:author="Alan Tepley" w:date="2020-07-17T11:52:00Z">
         <w:r>
           <w:delText xml:space="preserve"> (or </w:delText>
         </w:r>
       </w:del>
       <m:oMath>
         <m:r>
-          <w:del w:id="65" w:author="Alan Tepley" w:date="2020-07-17T11:52:00Z">
+          <w:del w:id="68" w:author="Alan Tepley" w:date="2020-07-17T11:52:00Z">
             <w:rPr>
               <w:rFonts w:ascii="Cambria Math" w:hAnsi="Cambria Math"/>
             </w:rPr>
@@ -3127,7 +3168,7 @@
         <m:sSub>
           <m:sSubPr>
             <m:ctrlPr>
-              <w:del w:id="66" w:author="Alan Tepley" w:date="2020-07-17T11:52:00Z">
+              <w:del w:id="69" w:author="Alan Tepley" w:date="2020-07-17T11:52:00Z">
                 <w:rPr>
                   <w:rFonts w:ascii="Cambria Math" w:hAnsi="Cambria Math"/>
                 </w:rPr>
@@ -3136,7 +3177,7 @@
           </m:sSubPr>
           <m:e>
             <m:r>
-              <w:del w:id="67" w:author="Alan Tepley" w:date="2020-07-17T11:52:00Z">
+              <w:del w:id="70" w:author="Alan Tepley" w:date="2020-07-17T11:52:00Z">
                 <w:rPr>
                   <w:rFonts w:ascii="Cambria Math" w:hAnsi="Cambria Math"/>
                 </w:rPr>
@@ -3146,7 +3187,7 @@
           </m:e>
           <m:sub>
             <m:r>
-              <w:del w:id="68" w:author="Alan Tepley" w:date="2020-07-17T11:52:00Z">
+              <w:del w:id="71" w:author="Alan Tepley" w:date="2020-07-17T11:52:00Z">
                 <w:rPr>
                   <w:rFonts w:ascii="Cambria Math" w:hAnsi="Cambria Math"/>
                 </w:rPr>
@@ -3156,24 +3197,24 @@
           </m:sub>
         </m:sSub>
       </m:oMath>
-      <w:del w:id="69" w:author="Alan Tepley" w:date="2020-07-17T11:52:00Z">
+      <w:del w:id="72" w:author="Alan Tepley" w:date="2020-07-17T11:52:00Z">
         <w:r>
           <w:delText>) as the response variable</w:delText>
         </w:r>
       </w:del>
-      <w:commentRangeEnd w:id="62"/>
+      <w:commentRangeEnd w:id="65"/>
       <w:r>
         <w:rPr>
           <w:rStyle w:val="CommentReference"/>
         </w:rPr>
-        <w:commentReference w:id="62"/>
-      </w:r>
-      <w:del w:id="70" w:author="Alan Tepley" w:date="2020-07-17T11:52:00Z">
+        <w:commentReference w:id="65"/>
+      </w:r>
+      <w:del w:id="73" w:author="Alan Tepley" w:date="2020-07-17T11:52:00Z">
         <w:r>
           <w:delText xml:space="preserve">, </w:delText>
         </w:r>
       </w:del>
-      <w:ins w:id="71" w:author="Alan Tepley" w:date="2020-07-17T11:52:00Z">
+      <w:ins w:id="74" w:author="Alan Tepley" w:date="2020-07-17T11:52:00Z">
         <w:r>
           <w:t xml:space="preserve">using </w:t>
         </w:r>
@@ -3270,6 +3311,7 @@
         <w:pStyle w:val="BodyText"/>
       </w:pPr>
       <w:r>
+        <w:lastRenderedPageBreak/>
         <w:t xml:space="preserve">We then determined the top full models for predicting </w:t>
       </w:r>
       <m:oMath>
@@ -3330,11 +3372,11 @@
       <w:r>
         <w:t xml:space="preserve">AICc=2 of the best model (that with lowest AICc). When a variable appeared in all of these models and the sign of the coefficient was consistent across models, we viewed this as support for the acceptance/rejection of the associated prediction (Table 1). If the variable appeared in some but not all of these models, and its sign </w:t>
       </w:r>
-      <w:del w:id="72" w:author="Alan Tepley" w:date="2020-07-16T15:38:00Z">
+      <w:del w:id="75" w:author="Alan Tepley" w:date="2020-07-16T15:38:00Z">
         <w:r>
           <w:rPr>
             <w:highlight w:val="yellow"/>
-            <w:rPrChange w:id="73" w:author="Alan Tepley" w:date="2020-07-16T15:38:00Z">
+            <w:rPrChange w:id="76" w:author="Alan Tepley" w:date="2020-07-16T15:38:00Z">
               <w:rPr/>
             </w:rPrChange>
           </w:rPr>
@@ -3438,7 +3480,7 @@
       <w:r>
         <w:t xml:space="preserve">All analysis beyond basic data collection was performed using R version 3.5.3 [@R-base]. </w:t>
       </w:r>
-      <w:del w:id="74" w:author="Alan Tepley" w:date="2020-07-16T15:43:00Z">
+      <w:del w:id="77" w:author="Alan Tepley" w:date="2020-07-16T15:43:00Z">
         <w:r>
           <w:delText xml:space="preserve">Other </w:delText>
         </w:r>
@@ -3446,27 +3488,27 @@
       <w:r>
         <w:t xml:space="preserve">R-packages </w:t>
       </w:r>
-      <w:ins w:id="75" w:author="Alan Tepley" w:date="2020-07-16T15:44:00Z">
+      <w:ins w:id="78" w:author="Alan Tepley" w:date="2020-07-16T15:44:00Z">
         <w:r>
           <w:t xml:space="preserve">that contributed to </w:t>
         </w:r>
       </w:ins>
-      <w:ins w:id="76" w:author="Alan Tepley" w:date="2020-07-16T15:43:00Z">
+      <w:ins w:id="79" w:author="Alan Tepley" w:date="2020-07-16T15:43:00Z">
         <w:r>
           <w:t xml:space="preserve">the analyses </w:t>
         </w:r>
       </w:ins>
-      <w:ins w:id="77" w:author="Alan Tepley" w:date="2020-07-16T15:44:00Z">
+      <w:ins w:id="80" w:author="Alan Tepley" w:date="2020-07-16T15:44:00Z">
         <w:r>
           <w:t xml:space="preserve">but were not </w:t>
         </w:r>
       </w:ins>
-      <w:del w:id="78" w:author="Alan Tepley" w:date="2020-07-16T15:43:00Z">
+      <w:del w:id="81" w:author="Alan Tepley" w:date="2020-07-16T15:43:00Z">
         <w:r>
           <w:delText xml:space="preserve">aside from </w:delText>
         </w:r>
       </w:del>
-      <w:del w:id="79" w:author="Alan Tepley" w:date="2020-07-16T15:44:00Z">
+      <w:del w:id="82" w:author="Alan Tepley" w:date="2020-07-16T15:44:00Z">
         <w:r>
           <w:delText xml:space="preserve">those </w:delText>
         </w:r>
@@ -3474,12 +3516,12 @@
       <w:r>
         <w:t xml:space="preserve">already </w:t>
       </w:r>
-      <w:ins w:id="80" w:author="Alan Tepley" w:date="2020-07-16T15:43:00Z">
+      <w:ins w:id="83" w:author="Alan Tepley" w:date="2020-07-16T15:43:00Z">
         <w:r>
           <w:t xml:space="preserve">mentioned </w:t>
         </w:r>
       </w:ins>
-      <w:del w:id="81" w:author="Alan Tepley" w:date="2020-07-16T15:43:00Z">
+      <w:del w:id="84" w:author="Alan Tepley" w:date="2020-07-16T15:43:00Z">
         <w:r>
           <w:delText xml:space="preserve">listed were very helpful in conducting analyses. These </w:delText>
         </w:r>
@@ -3503,11 +3545,11 @@
       <w:pPr>
         <w:pStyle w:val="Heading3"/>
       </w:pPr>
-      <w:bookmarkStart w:id="82" w:name="results"/>
+      <w:bookmarkStart w:id="85" w:name="results"/>
       <w:r>
         <w:t>Results</w:t>
       </w:r>
-      <w:bookmarkEnd w:id="82"/>
+      <w:bookmarkEnd w:id="85"/>
     </w:p>
     <w:p>
       <w:pPr>
@@ -3608,16 +3650,16 @@
       <w:r>
         <w:t xml:space="preserve">Responses varied across </w:t>
       </w:r>
-      <w:commentRangeStart w:id="83"/>
+      <w:commentRangeStart w:id="86"/>
       <w:r>
         <w:t>species</w:t>
       </w:r>
-      <w:commentRangeEnd w:id="83"/>
+      <w:commentRangeEnd w:id="86"/>
       <w:r>
         <w:rPr>
           <w:rStyle w:val="CommentReference"/>
         </w:rPr>
-        <w:commentReference w:id="83"/>
+        <w:commentReference w:id="86"/>
       </w:r>
       <w:r>
         <w:t xml:space="preserve"> and by drought (Fig. 2). Averaged across all droughts, </w:t>
@@ -3633,7 +3675,7 @@
       <w:r>
         <w:t xml:space="preserve"> was lowest in </w:t>
       </w:r>
-      <w:commentRangeStart w:id="84"/>
+      <w:commentRangeStart w:id="87"/>
       <w:r>
         <w:rPr>
           <w:i/>
@@ -3680,12 +3722,12 @@
       <w:r>
         <w:t xml:space="preserve"> </w:t>
       </w:r>
-      <w:commentRangeEnd w:id="84"/>
+      <w:commentRangeEnd w:id="87"/>
       <w:r>
         <w:rPr>
           <w:rStyle w:val="CommentReference"/>
         </w:rPr>
-        <w:commentReference w:id="84"/>
+        <w:commentReference w:id="87"/>
       </w:r>
       <w:r>
         <w:t xml:space="preserve">(mean </w:t>
@@ -3824,7 +3866,11 @@
         </m:sSub>
       </m:oMath>
       <w:r>
-        <w:t xml:space="preserve"> was used as the predictor variable, crown position was never in a best model, and was included among the top models only for 1977. Canopy position did not have a consistent influence, when included in top models, across years: dominant trees had the lowest </w:t>
+        <w:t xml:space="preserve"> was used as the predictor variable, crown position was never in a best </w:t>
+      </w:r>
+      <w:r>
+        <w:lastRenderedPageBreak/>
+        <w:t xml:space="preserve">model, and was included among the top models only for 1977. Canopy position did not have a consistent influence, when included in top models, across years: dominant trees had the lowest </w:t>
       </w:r>
       <m:oMath>
         <m:r>
@@ -3919,7 +3965,7 @@
       <w:r>
         <w:t xml:space="preserve">). Air temperature did not vary </w:t>
       </w:r>
-      <w:ins w:id="85" w:author="Alan Tepley" w:date="2020-07-16T16:13:00Z">
+      <w:ins w:id="88" w:author="Alan Tepley" w:date="2020-07-16T16:13:00Z">
         <w:r>
           <w:t xml:space="preserve">consistently </w:t>
         </w:r>
@@ -4021,7 +4067,7 @@
       <w:r>
         <w:t xml:space="preserve"> interaction, which could indicate that smaller trees (</w:t>
       </w:r>
-      <w:ins w:id="86" w:author="Alan Tepley" w:date="2020-07-16T16:15:00Z">
+      <w:ins w:id="89" w:author="Alan Tepley" w:date="2020-07-16T16:15:00Z">
         <w:r>
           <w:t xml:space="preserve">presumably </w:t>
         </w:r>
@@ -4173,37 +4219,29 @@
         <w:rPr>
           <w:i/>
         </w:rPr>
-        <w:t xml:space="preserve">Liriodendron </w:t>
+        <w:t>Liriodendron tulipifera</w:t>
+      </w:r>
+      <w:r>
+        <w:t xml:space="preserve"> and </w:t>
+      </w:r>
+      <w:r>
+        <w:rPr>
+          <w:i/>
+        </w:rPr>
+        <w:t xml:space="preserve">Fagus </w:t>
       </w:r>
       <w:proofErr w:type="spellStart"/>
       <w:r>
         <w:rPr>
           <w:i/>
         </w:rPr>
-        <w:t>tulipifera</w:t>
+        <w:t>grandifolia</w:t>
       </w:r>
       <w:proofErr w:type="spellEnd"/>
       <w:r>
-        <w:t xml:space="preserve"> and </w:t>
-      </w:r>
-      <w:r>
-        <w:rPr>
-          <w:i/>
-        </w:rPr>
-        <w:t xml:space="preserve">Fagus </w:t>
-      </w:r>
-      <w:proofErr w:type="spellStart"/>
-      <w:r>
-        <w:rPr>
-          <w:i/>
-        </w:rPr>
-        <w:t>grandifolia</w:t>
-      </w:r>
-      <w:proofErr w:type="spellEnd"/>
-      <w:r>
         <w:t xml:space="preserve">, </w:t>
       </w:r>
-      <w:commentRangeStart w:id="87"/>
+      <w:commentRangeStart w:id="90"/>
       <w:r>
         <w:t xml:space="preserve">were at opposite ends of the </w:t>
       </w:r>
@@ -4218,12 +4256,12 @@
       <w:r>
         <w:t xml:space="preserve"> spectrum</w:t>
       </w:r>
-      <w:commentRangeEnd w:id="87"/>
+      <w:commentRangeEnd w:id="90"/>
       <w:r>
         <w:rPr>
           <w:rStyle w:val="CommentReference"/>
         </w:rPr>
-        <w:commentReference w:id="87"/>
+        <w:commentReference w:id="90"/>
       </w:r>
       <w:r>
         <w:t xml:space="preserve"> (Fig. 2), further refuting the idea that xylem porosity is a useful predictor of </w:t>
@@ -4313,7 +4351,7 @@
       <w:r>
         <w:t xml:space="preserve"> were linked to drought responses (Fig. 4; Tables 1,S4-S7). Both had consistent signs across all droughts and </w:t>
       </w:r>
-      <w:commentRangeStart w:id="88"/>
+      <w:commentRangeStart w:id="91"/>
       <w:r>
         <w:t>explained modest amounts of variation (</w:t>
       </w:r>
@@ -4328,12 +4366,12 @@
       <w:r>
         <w:t xml:space="preserve">AICc &gt; 1.0) </w:t>
       </w:r>
-      <w:commentRangeEnd w:id="88"/>
+      <w:commentRangeEnd w:id="91"/>
       <w:r>
         <w:rPr>
           <w:rStyle w:val="CommentReference"/>
         </w:rPr>
-        <w:commentReference w:id="88"/>
+        <w:commentReference w:id="91"/>
       </w:r>
       <w:r>
         <w:t xml:space="preserve">during at least one of the three droughts (Table S4), qualifying them as candidate variables for the full model. </w:t>
@@ -4402,18 +4440,22 @@
         </m:sSub>
       </m:oMath>
       <w:r>
-        <w:t xml:space="preserve"> was included, with negative coefficient, in the best model for all droughts combined and for the 1977 drought individually (Fig. 4; Table 5). It was included in some of the top models for 1999 (Tables S6-S7).</w:t>
+        <w:t xml:space="preserve"> was included, with negative coefficient, in the best model for all droughts combined and for the 1977 drought </w:t>
+      </w:r>
+      <w:r>
+        <w:lastRenderedPageBreak/>
+        <w:t>individually (Fig. 4; Table 5). It was included in some of the top models for 1999 (Tables S6-S7).</w:t>
       </w:r>
     </w:p>
     <w:p>
       <w:pPr>
         <w:pStyle w:val="Heading3"/>
       </w:pPr>
-      <w:bookmarkStart w:id="89" w:name="discussion"/>
+      <w:bookmarkStart w:id="92" w:name="discussion"/>
       <w:r>
         <w:t>Discussion</w:t>
       </w:r>
-      <w:bookmarkEnd w:id="89"/>
+      <w:bookmarkEnd w:id="92"/>
     </w:p>
     <w:p>
       <w:pPr>
@@ -4444,7 +4486,7 @@
       <w:r>
         <w:t xml:space="preserve"> held after accounting for species’ traits. There was no evidence that </w:t>
       </w:r>
-      <w:ins w:id="90" w:author="Alan Tepley" w:date="2020-07-17T12:49:00Z">
+      <w:ins w:id="93" w:author="Alan Tepley" w:date="2020-07-17T12:49:00Z">
         <w:r>
           <w:t xml:space="preserve">greater availability of, or access to </w:t>
         </w:r>
@@ -4452,7 +4494,7 @@
       <w:r>
         <w:t xml:space="preserve">soil water </w:t>
       </w:r>
-      <w:del w:id="91" w:author="Alan Tepley" w:date="2020-07-17T12:49:00Z">
+      <w:del w:id="94" w:author="Alan Tepley" w:date="2020-07-17T12:49:00Z">
         <w:r>
           <w:delText xml:space="preserve">availability </w:delText>
         </w:r>
@@ -4548,17 +4590,14 @@
       <w:r>
         <w:t xml:space="preserve">). This is the first </w:t>
       </w:r>
-      <w:del w:id="92" w:author="Alan Tepley" w:date="2020-07-17T12:50:00Z">
+      <w:del w:id="95" w:author="Alan Tepley" w:date="2020-07-17T12:50:00Z">
         <w:r>
           <w:delText xml:space="preserve">report </w:delText>
         </w:r>
       </w:del>
-      <w:ins w:id="93" w:author="Alan Tepley" w:date="2020-07-17T12:50:00Z">
+      <w:ins w:id="96" w:author="Alan Tepley" w:date="2020-07-17T12:50:00Z">
         <w:r>
-          <w:t>study</w:t>
-        </w:r>
-        <w:r>
-          <w:t xml:space="preserve"> </w:t>
+          <w:t xml:space="preserve">study </w:t>
         </w:r>
       </w:ins>
       <w:r>
@@ -4656,16 +4695,16 @@
       <w:r>
         <w:t>). These droughts were classified as severe (1977) or extreme (1966, 1999</w:t>
       </w:r>
-      <w:commentRangeStart w:id="94"/>
+      <w:commentRangeStart w:id="97"/>
       <w:r>
         <w:t xml:space="preserve">) according to the PDSI metric </w:t>
       </w:r>
-      <w:commentRangeEnd w:id="94"/>
+      <w:commentRangeEnd w:id="97"/>
       <w:r>
         <w:rPr>
           <w:rStyle w:val="CommentReference"/>
         </w:rPr>
-        <w:commentReference w:id="94"/>
+        <w:commentReference w:id="97"/>
       </w:r>
       <w:r>
         <w:t xml:space="preserve">and have been linked to tree mortality in the eastern United States [@druckenbrod_redefining_2019]; however, extreme, multiannual droughts or so-called “megadroughts” of the type that have triggered massive tree die-off in other regions (e.g., @allen_global_2010; @stovall_tree_2019) have not occurred in the Eastern United States within the past several decades [@clark_impacts_2016]. Of the droughts considered here, the 1966 drought, which was preceded by two years of dry conditions (Fig. </w:t>
@@ -4706,19 +4745,23 @@
       <w:r>
         <w:t xml:space="preserve">), and consistent with prior observations </w:t>
       </w:r>
-      <w:commentRangeStart w:id="95"/>
+      <w:commentRangeStart w:id="98"/>
       <w:r>
         <w:t>that smaller trees can exhibit increased growth rates during drought</w:t>
       </w:r>
-      <w:commentRangeEnd w:id="95"/>
+      <w:commentRangeEnd w:id="98"/>
       <w:r>
         <w:rPr>
           <w:rStyle w:val="CommentReference"/>
         </w:rPr>
-        <w:commentReference w:id="95"/>
-      </w:r>
-      <w:r>
-        <w:t xml:space="preserve"> [@bennett_larger_2015]. It is likely because of the moderate impact of these droughts, along with other factors influencing tree growth (e.g., stand dynamics), that our best models characterize only a modest amount of variation in </w:t>
+        <w:commentReference w:id="98"/>
+      </w:r>
+      <w:r>
+        <w:t xml:space="preserve"> [@bennett_larger_2015]. It is likely because of the moderate impact of these droughts, along with other factors influencing tree growth (e.g., stand dynamics), that </w:t>
+      </w:r>
+      <w:r>
+        <w:lastRenderedPageBreak/>
+        <w:t xml:space="preserve">our best models characterize only a modest amount of variation in </w:t>
       </w:r>
       <m:oMath>
         <m:r>
@@ -4784,16 +4827,16 @@
       <w:r>
         <w:t xml:space="preserve">) [@muller-landau_testing_2006], and height was an overall stronger predictor of drought response than crown position (Fig. 4; Tables 1, S6-S7). </w:t>
       </w:r>
-      <w:commentRangeStart w:id="96"/>
+      <w:commentRangeStart w:id="99"/>
       <w:r>
         <w:t>Belowground</w:t>
       </w:r>
-      <w:commentRangeEnd w:id="96"/>
+      <w:commentRangeEnd w:id="99"/>
       <w:r>
         <w:rPr>
           <w:rStyle w:val="CommentReference"/>
         </w:rPr>
-        <w:commentReference w:id="96"/>
+        <w:commentReference w:id="99"/>
       </w:r>
       <w:r>
         <w:t>, taller trees would tend to have larger root systems, but the potentially greater access to water did not override the disadvantage conferred by height–and, in fact, greater moisture access in non-drought years (here, higher TWI) appears to make trees more sensitive to drought [@zuleta_drought-induced_2017; @stovall_tree_2019].</w:t>
@@ -4854,7 +4897,11 @@
         <w:t>2</w:t>
       </w:r>
       <w:r>
-        <w:t xml:space="preserve">) and associated traits at a single site [see also @elliott_forest_2015]. Our study reinforced the findings of previous studies (see Introduction) that wood density and </w:t>
+        <w:t xml:space="preserve">) and associated traits at a </w:t>
+      </w:r>
+      <w:r>
+        <w:lastRenderedPageBreak/>
+        <w:t xml:space="preserve">single site [see also @elliott_forest_2015]. Our study reinforced the findings of previous studies (see Introduction) that wood density and </w:t>
       </w:r>
       <m:oMath>
         <m:r>
@@ -5393,23 +5440,27 @@
         </m:sSub>
       </m:oMath>
       <w:r>
-        <w:t xml:space="preserve"> can be measured relatively easily [@bartlett_rapid_2012; @scoffoni_leaf_2014], they hold promise for predicting drought growth responses across diverse forests. The importance of predicting drought responses from species traits increases with tree species diversity; whereas it is feasible to study drought responses for all dominant species in most boreal and temperate forests (e.g., this study), this becomes difficult to impossible for species that do not form annual rings, and for diverse tropical forests. Although progress is being made for the tropics [@schongart_dendroecological_2017], a full linkage of hydraulic traits to drought responses would be invaluable for forecasting how little-known species and whole forests will respond to future droughts [@powell_differences_2017].</w:t>
+        <w:t xml:space="preserve"> can be measured relatively easily [@bartlett_rapid_2012; @scoffoni_leaf_2014], they hold promise for predicting drought growth responses across diverse forests. The importance of predicting drought responses from species traits increases with tree species diversity; whereas it is feasible to study drought responses for all dominant species in most boreal and temperate forests (e.g., this study), this becomes difficult to impossible for species that do not form annual rings, and for diverse tropical forests. Although progress is being made for the tropics [@schongart_dendroecological_2017], a full linkage of hydraulic traits to drought </w:t>
+      </w:r>
+      <w:r>
+        <w:lastRenderedPageBreak/>
+        <w:t>responses would be invaluable for forecasting how little-known species and whole forests will respond to future droughts [@powell_differences_2017].</w:t>
       </w:r>
     </w:p>
     <w:p>
       <w:pPr>
         <w:pStyle w:val="BodyText"/>
       </w:pPr>
-      <w:commentRangeStart w:id="97"/>
+      <w:commentRangeStart w:id="100"/>
       <w:r>
         <w:t xml:space="preserve">As climate change drives increasing drought </w:t>
       </w:r>
-      <w:commentRangeEnd w:id="97"/>
+      <w:commentRangeEnd w:id="100"/>
       <w:r>
         <w:rPr>
           <w:rStyle w:val="CommentReference"/>
         </w:rPr>
-        <w:commentReference w:id="97"/>
+        <w:commentReference w:id="100"/>
       </w:r>
       <w:r>
         <w:t xml:space="preserve">in many of the world’s forests [@trenberth_global_2014; @intergovernmental_panel_on_climate_change_climate_2015], the fate of forests and their climate feedbacks will be shaped by the biophysical and physiological drivers observed here. Large trees have been disproportionately impacted by strong drought in forests around the world [@bennett_larger_2015; @stovall_tree_2019], and we show, at least at this site, that this is primarily driven by their height, potentially with some contributions from canopy position. The distinction is important because it suggests that height </w:t>
@@ -5423,16 +5474,16 @@
       <w:r>
         <w:t xml:space="preserve"> makes trees vulnerable, even if their crowns are somewhat protected by neighbors, whereas shorter solitary trees or the dominant trees in young forests that recently established after logging or natural disturbances should be less vulnerable. This would suggest that, all else being equal, mature forests would be more vulnerable to drought than young forests with short trees; however, </w:t>
       </w:r>
-      <w:commentRangeStart w:id="98"/>
+      <w:commentRangeStart w:id="101"/>
       <w:r>
         <w:t xml:space="preserve">root water access may limit the young forests </w:t>
       </w:r>
-      <w:commentRangeEnd w:id="98"/>
+      <w:commentRangeEnd w:id="101"/>
       <w:r>
         <w:rPr>
           <w:rStyle w:val="CommentReference"/>
         </w:rPr>
-        <w:commentReference w:id="98"/>
+        <w:commentReference w:id="101"/>
       </w:r>
       <w:r>
         <w:t>[@bretfeld_plant_2018], and species traits often shift as forests age. Early- to mid- successional species at our site (</w:t>
@@ -5469,11 +5520,11 @@
       <w:pPr>
         <w:pStyle w:val="Heading3"/>
       </w:pPr>
-      <w:bookmarkStart w:id="99" w:name="acknowledgements"/>
+      <w:bookmarkStart w:id="102" w:name="acknowledgements"/>
       <w:r>
         <w:t>Acknowledgements</w:t>
       </w:r>
-      <w:bookmarkEnd w:id="99"/>
+      <w:bookmarkEnd w:id="102"/>
     </w:p>
     <w:p>
       <w:pPr>
@@ -5487,11 +5538,11 @@
       <w:pPr>
         <w:pStyle w:val="Heading3"/>
       </w:pPr>
-      <w:bookmarkStart w:id="100" w:name="author-contribution"/>
+      <w:bookmarkStart w:id="103" w:name="author-contribution"/>
       <w:r>
         <w:t>Author Contribution</w:t>
       </w:r>
-      <w:bookmarkEnd w:id="100"/>
+      <w:bookmarkEnd w:id="103"/>
     </w:p>
     <w:p>
       <w:pPr>
@@ -5505,11 +5556,12 @@
       <w:pPr>
         <w:pStyle w:val="Heading3"/>
       </w:pPr>
-      <w:bookmarkStart w:id="101" w:name="supplementary-information"/>
-      <w:r>
+      <w:bookmarkStart w:id="104" w:name="supplementary-information"/>
+      <w:r>
+        <w:lastRenderedPageBreak/>
         <w:t>Supplementary Information</w:t>
       </w:r>
-      <w:bookmarkEnd w:id="101"/>
+      <w:bookmarkEnd w:id="104"/>
     </w:p>
     <w:p>
       <w:pPr>
@@ -5663,7 +5715,7 @@
       </w:r>
     </w:p>
   </w:comment>
-  <w:comment w:id="30" w:author="Alan Tepley" w:date="2020-07-16T13:16:00Z" w:initials="AJT">
+  <w:comment w:id="26" w:author="Teixeira, Kristina A." w:date="2020-07-19T09:30:00Z" w:initials="TKA">
     <w:p>
       <w:pPr>
         <w:pStyle w:val="CommentText"/>
@@ -5671,15 +5723,35 @@
       <w:r>
         <w:rPr>
           <w:rStyle w:val="CommentReference"/>
+          <w:highlight w:val="yellow"/>
         </w:rPr>
         <w:annotationRef/>
       </w:r>
       <w:r>
+        <w:rPr>
+          <w:highlight w:val="yellow"/>
+        </w:rPr>
+        <w:t>Currently integrated up to here</w:t>
+      </w:r>
+    </w:p>
+  </w:comment>
+  <w:comment w:id="33" w:author="Alan Tepley" w:date="2020-07-16T13:16:00Z" w:initials="AJT">
+    <w:p>
+      <w:pPr>
+        <w:pStyle w:val="CommentText"/>
+      </w:pPr>
+      <w:r>
+        <w:rPr>
+          <w:rStyle w:val="CommentReference"/>
+        </w:rPr>
+        <w:annotationRef/>
+      </w:r>
+      <w:r>
         <w:t xml:space="preserve">Just to clarify that cores were not collected from trees that had been dead for a long time. </w:t>
       </w:r>
     </w:p>
   </w:comment>
-  <w:comment w:id="37" w:author="Alan Tepley" w:date="2020-07-17T11:31:00Z" w:initials="AJT">
+  <w:comment w:id="40" w:author="Alan Tepley" w:date="2020-07-17T11:31:00Z" w:initials="AJT">
     <w:p>
       <w:pPr>
         <w:pStyle w:val="CommentText"/>
@@ -5695,7 +5767,7 @@
       </w:r>
     </w:p>
   </w:comment>
-  <w:comment w:id="41" w:author="Alan Tepley" w:date="2020-07-17T11:36:00Z" w:initials="AJT">
+  <w:comment w:id="44" w:author="Alan Tepley" w:date="2020-07-17T11:36:00Z" w:initials="AJT">
     <w:p>
       <w:pPr>
         <w:pStyle w:val="CommentText"/>
@@ -5711,7 +5783,7 @@
       </w:r>
     </w:p>
   </w:comment>
-  <w:comment w:id="46" w:author="Alan Tepley" w:date="2020-07-16T15:30:00Z" w:initials="AJT">
+  <w:comment w:id="49" w:author="Alan Tepley" w:date="2020-07-16T15:30:00Z" w:initials="AJT">
     <w:p>
       <w:pPr>
         <w:pStyle w:val="CommentText"/>
@@ -5730,7 +5802,7 @@
       </w:r>
     </w:p>
   </w:comment>
-  <w:comment w:id="47" w:author="Alan Tepley" w:date="2020-07-16T15:31:00Z" w:initials="AJT">
+  <w:comment w:id="50" w:author="Alan Tepley" w:date="2020-07-16T15:31:00Z" w:initials="AJT">
     <w:p>
       <w:pPr>
         <w:pStyle w:val="CommentText"/>
@@ -5752,7 +5824,7 @@
       </w:r>
     </w:p>
   </w:comment>
-  <w:comment w:id="62" w:author="Alan Tepley" w:date="2020-07-17T11:52:00Z" w:initials="AJT">
+  <w:comment w:id="65" w:author="Alan Tepley" w:date="2020-07-17T11:52:00Z" w:initials="AJT">
     <w:p>
       <w:pPr>
         <w:pStyle w:val="CommentText"/>
@@ -5768,7 +5840,7 @@
       </w:r>
     </w:p>
   </w:comment>
-  <w:comment w:id="83" w:author="Alan Tepley" w:date="2020-07-17T12:26:00Z" w:initials="AJT">
+  <w:comment w:id="86" w:author="Alan Tepley" w:date="2020-07-17T12:26:00Z" w:initials="AJT">
     <w:p>
       <w:pPr>
         <w:pStyle w:val="CommentText"/>
@@ -5802,7 +5874,7 @@
       </w:r>
     </w:p>
   </w:comment>
-  <w:comment w:id="84" w:author="Alan Tepley" w:date="2020-07-17T12:24:00Z" w:initials="AJT">
+  <w:comment w:id="87" w:author="Alan Tepley" w:date="2020-07-17T12:24:00Z" w:initials="AJT">
     <w:p>
       <w:pPr>
         <w:pStyle w:val="CommentText"/>
@@ -5818,7 +5890,7 @@
       </w:r>
     </w:p>
   </w:comment>
-  <w:comment w:id="87" w:author="Alan Tepley" w:date="2020-07-16T16:17:00Z" w:initials="AJT">
+  <w:comment w:id="90" w:author="Alan Tepley" w:date="2020-07-16T16:17:00Z" w:initials="AJT">
     <w:p>
       <w:pPr>
         <w:pStyle w:val="CommentText"/>
@@ -5839,7 +5911,7 @@
       </w:r>
     </w:p>
   </w:comment>
-  <w:comment w:id="88" w:author="Alan Tepley" w:date="2020-07-16T16:20:00Z" w:initials="AJT">
+  <w:comment w:id="91" w:author="Alan Tepley" w:date="2020-07-16T16:20:00Z" w:initials="AJT">
     <w:p>
       <w:pPr>
         <w:pStyle w:val="CommentText"/>
@@ -5869,7 +5941,7 @@
       </w:r>
     </w:p>
   </w:comment>
-  <w:comment w:id="94" w:author="Alan Tepley" w:date="2020-07-16T17:34:00Z" w:initials="AJT">
+  <w:comment w:id="97" w:author="Alan Tepley" w:date="2020-07-16T17:34:00Z" w:initials="AJT">
     <w:p>
       <w:pPr>
         <w:pStyle w:val="CommentText"/>
@@ -5885,7 +5957,7 @@
       </w:r>
     </w:p>
   </w:comment>
-  <w:comment w:id="95" w:author="Alan Tepley" w:date="2020-07-16T17:41:00Z" w:initials="AJT">
+  <w:comment w:id="98" w:author="Alan Tepley" w:date="2020-07-16T17:41:00Z" w:initials="AJT">
     <w:p>
       <w:pPr>
         <w:pStyle w:val="CommentText"/>
@@ -5901,7 +5973,7 @@
       </w:r>
     </w:p>
   </w:comment>
-  <w:comment w:id="96" w:author="Alan Tepley" w:date="2020-07-17T12:59:00Z" w:initials="AJT">
+  <w:comment w:id="99" w:author="Alan Tepley" w:date="2020-07-17T12:59:00Z" w:initials="AJT">
     <w:p>
       <w:pPr>
         <w:pStyle w:val="CommentText"/>
@@ -5917,7 +5989,7 @@
       </w:r>
     </w:p>
   </w:comment>
-  <w:comment w:id="97" w:author="Alan Tepley" w:date="2020-07-16T17:37:00Z" w:initials="AJT">
+  <w:comment w:id="100" w:author="Alan Tepley" w:date="2020-07-16T17:37:00Z" w:initials="AJT">
     <w:p>
       <w:pPr>
         <w:pStyle w:val="CommentText"/>
@@ -5964,19 +6036,11 @@
       </w:r>
       <w:proofErr w:type="spellEnd"/>
       <w:r>
-        <w:t xml:space="preserve">. 2020. The way back: recovery of trees from drought and its implication for acclimation. New </w:t>
-      </w:r>
-      <w:proofErr w:type="spellStart"/>
-      <w:r>
-        <w:t>Phytologist</w:t>
-      </w:r>
-      <w:proofErr w:type="spellEnd"/>
-      <w:r>
-        <w:t xml:space="preserve"> doi:10.1111/nph.16703.</w:t>
+        <w:t>. 2020. The way back: recovery of trees from drought and its implication for acclimation. New Phytologist doi:10.1111/nph.16703.</w:t>
       </w:r>
     </w:p>
   </w:comment>
-  <w:comment w:id="98" w:author="Alan Tepley" w:date="2020-07-17T13:25:00Z" w:initials="AJT">
+  <w:comment w:id="101" w:author="Alan Tepley" w:date="2020-07-17T13:25:00Z" w:initials="AJT">
     <w:p>
       <w:pPr>
         <w:pStyle w:val="CommentText"/>
@@ -6001,6 +6065,7 @@
   <w15:commentEx w15:paraId="003B521C" w15:done="0"/>
   <w15:commentEx w15:paraId="760D20B2" w15:done="0"/>
   <w15:commentEx w15:paraId="4B9CAF1E" w15:done="0"/>
+  <w15:commentEx w15:paraId="31CDC8E3" w15:done="0"/>
   <w15:commentEx w15:paraId="7013DE95" w15:done="0"/>
   <w15:commentEx w15:paraId="76EA4CB5" w15:done="0"/>
   <w15:commentEx w15:paraId="4818C800" w15:done="0"/>
@@ -6025,6 +6090,7 @@
   <w16cex:commentExtensible w16cex:durableId="22BAC8A6" w16cex:dateUtc="2020-07-16T18:37:00Z"/>
   <w16cex:commentExtensible w16cex:durableId="22BACD4C" w16cex:dateUtc="2020-07-16T18:57:00Z"/>
   <w16cex:commentExtensible w16cex:durableId="22BC0552" w16cex:dateUtc="2020-07-17T17:09:00Z"/>
+  <w16cex:commentExtensible w16cex:durableId="22BE914E" w16cex:dateUtc="2020-07-19T13:30:00Z"/>
   <w16cex:commentExtensible w16cex:durableId="22BAD194" w16cex:dateUtc="2020-07-16T19:16:00Z"/>
   <w16cex:commentExtensible w16cex:durableId="22BC0A77" w16cex:dateUtc="2020-07-17T17:31:00Z"/>
   <w16cex:commentExtensible w16cex:durableId="22BC0BA9" w16cex:dateUtc="2020-07-17T17:36:00Z"/>
@@ -6049,6 +6115,7 @@
   <w16cid:commentId w16cid:paraId="003B521C" w16cid:durableId="22BAC8A6"/>
   <w16cid:commentId w16cid:paraId="760D20B2" w16cid:durableId="22BACD4C"/>
   <w16cid:commentId w16cid:paraId="4B9CAF1E" w16cid:durableId="22BC0552"/>
+  <w16cid:commentId w16cid:paraId="31CDC8E3" w16cid:durableId="22BE914E"/>
   <w16cid:commentId w16cid:paraId="7013DE95" w16cid:durableId="22BAD194"/>
   <w16cid:commentId w16cid:paraId="76EA4CB5" w16cid:durableId="22BC0A77"/>
   <w16cid:commentId w16cid:paraId="4818C800" w16cid:durableId="22BC0BA9"/>
@@ -6477,6 +6544,9 @@
 <w15:people xmlns:wpc="http://schemas.microsoft.com/office/word/2010/wordprocessingCanvas" xmlns:cx="http://schemas.microsoft.com/office/drawing/2014/chartex" xmlns:cx1="http://schemas.microsoft.com/office/drawing/2015/9/8/chartex" xmlns:cx2="http://schemas.microsoft.com/office/drawing/2015/10/21/chartex" xmlns:cx3="http://schemas.microsoft.com/office/drawing/2016/5/9/chartex" xmlns:cx4="http://schemas.microsoft.com/office/drawing/2016/5/10/chartex" xmlns:cx5="http://schemas.microsoft.com/office/drawing/2016/5/11/chartex" xmlns:cx6="http://schemas.microsoft.com/office/drawing/2016/5/12/chartex" xmlns:cx7="http://schemas.microsoft.com/office/drawing/2016/5/13/chartex" xmlns:cx8="http://schemas.microsoft.com/office/drawing/2016/5/14/chartex" xmlns:mc="http://schemas.openxmlformats.org/markup-compatibility/2006" xmlns:aink="http://schemas.microsoft.com/office/drawing/2016/ink" xmlns:am3d="http://schemas.microsoft.com/office/drawing/2017/model3d" xmlns:o="urn:schemas-microsoft-com:office:office" xmlns:r="http://schemas.openxmlformats.org/officeDocument/2006/relationships" xmlns:m="http://schemas.openxmlformats.org/officeDocument/2006/math" xmlns:v="urn:schemas-microsoft-com:vml" xmlns:wp14="http://schemas.microsoft.com/office/word/2010/wordprocessingDrawing" xmlns:wp="http://schemas.openxmlformats.org/drawingml/2006/wordprocessingDrawing" xmlns:w10="urn:schemas-microsoft-com:office:word" xmlns:w="http://schemas.openxmlformats.org/wordprocessingml/2006/main" xmlns:w14="http://schemas.microsoft.com/office/word/2010/wordml" xmlns:w15="http://schemas.microsoft.com/office/word/2012/wordml" xmlns:w16cex="http://schemas.microsoft.com/office/word/2018/wordml/cex" xmlns:w16cid="http://schemas.microsoft.com/office/word/2016/wordml/cid" xmlns:w16="http://schemas.microsoft.com/office/word/2018/wordml" xmlns:w16se="http://schemas.microsoft.com/office/word/2015/wordml/symex" xmlns:wpg="http://schemas.microsoft.com/office/word/2010/wordprocessingGroup" xmlns:wpi="http://schemas.microsoft.com/office/word/2010/wordprocessingInk" xmlns:wne="http://schemas.microsoft.com/office/word/2006/wordml" xmlns:wps="http://schemas.microsoft.com/office/word/2010/wordprocessingShape" mc:Ignorable="w14 w15 w16se w16cid w16 w16cex wp14">
   <w15:person w15:author="Alan Tepley">
     <w15:presenceInfo w15:providerId="None" w15:userId="Alan Tepley"/>
+  </w15:person>
+  <w15:person w15:author="Teixeira, Kristina A.">
+    <w15:presenceInfo w15:providerId="AD" w15:userId="S::teixeirak@si.edu::c41ea8dc-24b5-4131-938a-b2bb13d1b202"/>
   </w15:person>
 </w15:people>
 </file>

</xml_diff>